<commit_message>
Se han cambiado las funciones de los crud para adaptarlas a los nuevos crud, ahora al subir el anexo 2 y 4 ya no se tiene que llamar plantilla,sino anexo2 y 4, detecta automaticamente el anexo y hace lo necesario
</commit_message>
<xml_diff>
--- a/public/13c/AnexoXV/AnexoXV_13c_2022_.docx
+++ b/public/13c/AnexoXV/AnexoXV_13c_2022_.docx
@@ -194,12 +194,6 @@
         </w:rPr>
         <w:t>Laura Moreno Ramos</w:t>
       </w:r>
-      <w:r>
-        <w:rPr>
-          <w:rFonts w:cs="Arial"/>
-        </w:rPr>
-        <w:t xml:space="preserve">, </w:t>
-      </w:r>
     </w:p>
     <w:p>
       <w:pPr>
@@ -268,13 +262,13 @@
           <w:sz w:val="20"/>
           <w:lang w:val="es-ES_tradnl"/>
         </w:rPr>
-        <w:t>Desarrollo de Aplicaciones Web </w:t>
-      </w:r>
-      <w:r>
-        <w:rPr>
-          <w:rFonts w:cs="Arial"/>
-        </w:rPr>
-        <w:t xml:space="preserve"> de        </w:t>
+        <w:t>Desarrollo de Aplicaciones Web</w:t>
+      </w:r>
+      <w:r>
+        <w:rPr>
+          <w:rFonts w:cs="Arial"/>
+        </w:rPr>
+        <w:t xml:space="preserve"> de </w:t>
       </w:r>
       <w:r>
         <w:rPr>
@@ -418,7 +412,7 @@
           <w:sz w:val="20"/>
           <w:lang w:val="es-ES_tradnl"/>
         </w:rPr>
-        <w:t>29</w:t>
+        <w:t>24</w:t>
       </w:r>
       <w:r>
         <w:rPr>
@@ -432,7 +426,7 @@
           <w:sz w:val="20"/>
           <w:lang w:val="es-ES_tradnl"/>
         </w:rPr>
-        <w:t>abril</w:t>
+        <w:t>mayo</w:t>
       </w:r>
       <w:r>
         <w:rPr>

</xml_diff>

<commit_message>
se ha añadido relleno a la tabla, se ha modificado subirAnexoEspecifico, nueva funcion de obtener los Anexos de las FCT de un tutor, en ver Anexo se pasa el alumno
</commit_message>
<xml_diff>
--- a/public/13c/AnexoXV/AnexoXV_13c_2022_.docx
+++ b/public/13c/AnexoXV/AnexoXV_13c_2022_.docx
@@ -194,6 +194,12 @@
         </w:rPr>
         <w:t>Laura Moreno Ramos</w:t>
       </w:r>
+      <w:r>
+        <w:rPr>
+          <w:rFonts w:cs="Arial"/>
+        </w:rPr>
+        <w:t xml:space="preserve">, </w:t>
+      </w:r>
     </w:p>
     <w:p>
       <w:pPr>
@@ -262,13 +268,13 @@
           <w:sz w:val="20"/>
           <w:lang w:val="es-ES_tradnl"/>
         </w:rPr>
-        <w:t>Desarrollo de Aplicaciones Web</w:t>
-      </w:r>
-      <w:r>
-        <w:rPr>
-          <w:rFonts w:cs="Arial"/>
-        </w:rPr>
-        <w:t xml:space="preserve"> de </w:t>
+        <w:t>Desarrollo de Aplicaciones Web </w:t>
+      </w:r>
+      <w:r>
+        <w:rPr>
+          <w:rFonts w:cs="Arial"/>
+        </w:rPr>
+        <w:t xml:space="preserve"> de        </w:t>
       </w:r>
       <w:r>
         <w:rPr>
@@ -412,7 +418,7 @@
           <w:sz w:val="20"/>
           <w:lang w:val="es-ES_tradnl"/>
         </w:rPr>
-        <w:t>24</w:t>
+        <w:t>29</w:t>
       </w:r>
       <w:r>
         <w:rPr>
@@ -426,7 +432,7 @@
           <w:sz w:val="20"/>
           <w:lang w:val="es-ES_tradnl"/>
         </w:rPr>
-        <w:t>mayo</w:t>
+        <w:t>abril</w:t>
       </w:r>
       <w:r>
         <w:rPr>

</xml_diff>

<commit_message>
Anexos 1,2,4,15 hechos, subir anexo y arreglos de control
</commit_message>
<xml_diff>
--- a/public/13c/AnexoXV/AnexoXV_13c_2022_.docx
+++ b/public/13c/AnexoXV/AnexoXV_13c_2022_.docx
@@ -194,12 +194,6 @@
         </w:rPr>
         <w:t>Laura Moreno Ramos</w:t>
       </w:r>
-      <w:r>
-        <w:rPr>
-          <w:rFonts w:cs="Arial"/>
-        </w:rPr>
-        <w:t xml:space="preserve">, </w:t>
-      </w:r>
     </w:p>
     <w:p>
       <w:pPr>
@@ -268,13 +262,13 @@
           <w:sz w:val="20"/>
           <w:lang w:val="es-ES_tradnl"/>
         </w:rPr>
-        <w:t>Desarrollo de Aplicaciones Web </w:t>
-      </w:r>
-      <w:r>
-        <w:rPr>
-          <w:rFonts w:cs="Arial"/>
-        </w:rPr>
-        <w:t xml:space="preserve"> de        </w:t>
+        <w:t>Desarrollo de Aplicaciones Web</w:t>
+      </w:r>
+      <w:r>
+        <w:rPr>
+          <w:rFonts w:cs="Arial"/>
+        </w:rPr>
+        <w:t xml:space="preserve"> de </w:t>
       </w:r>
       <w:r>
         <w:rPr>
@@ -418,7 +412,7 @@
           <w:sz w:val="20"/>
           <w:lang w:val="es-ES_tradnl"/>
         </w:rPr>
-        <w:t>29</w:t>
+        <w:t>2</w:t>
       </w:r>
       <w:r>
         <w:rPr>
@@ -432,7 +426,7 @@
           <w:sz w:val="20"/>
           <w:lang w:val="es-ES_tradnl"/>
         </w:rPr>
-        <w:t>abril</w:t>
+        <w:t>junio</w:t>
       </w:r>
       <w:r>
         <w:rPr>

</xml_diff>